<commit_message>
todo add toggle disabled input jquert
</commit_message>
<xml_diff>
--- a/web/download/KWITANSI-1-196612311989021005.docx
+++ b/web/download/KWITANSI-1-196612311989021005.docx
@@ -549,7 +549,7 @@
                 <w:rFonts w:ascii="Arial" w:hAnsi="Arial"/>
                 <w:highlight w:val="yellow"/>
               </w:rPr>
-              <w:t>1.000</w:t>
+              <w:t>5.000</w:t>
             </w:r>
             <w:r>
               <w:rPr>
@@ -673,7 +673,7 @@
                 <w:highlight w:val="yellow"/>
                 <w:lang w:val="id-ID"/>
               </w:rPr>
-              <w:t>3.000</w:t>
+              <w:t>15.000</w:t>
             </w:r>
             <w:r>
               <w:rPr>
@@ -814,7 +814,7 @@
                 <w:rFonts w:ascii="Arial" w:hAnsi="Arial"/>
                 <w:highlight w:val="yellow"/>
               </w:rPr>
-              <w:t>21.200</w:t>
+              <w:t>15.000</w:t>
             </w:r>
             <w:r>
               <w:rPr>
@@ -1171,7 +1171,7 @@
                 <w:rFonts w:ascii="Arial" w:hAnsi="Arial"/>
                 <w:highlight w:val="yellow"/>
               </w:rPr>
-              <w:t>21.200</w:t>
+              <w:t>15.000</w:t>
             </w:r>
             <w:r>
               <w:rPr>
@@ -1213,7 +1213,7 @@
                 <w:rFonts w:ascii="Arial" w:hAnsi="Arial"/>
                 <w:highlight w:val="yellow"/>
               </w:rPr>
-              <w:t>21.200</w:t>
+              <w:t>15.000</w:t>
             </w:r>
             <w:r>
               <w:rPr>
@@ -1624,7 +1624,7 @@
           <w:rFonts w:ascii="Arial" w:hAnsi="Arial"/>
           <w:highlight w:val="yellow"/>
         </w:rPr>
-        <w:t>21.200</w:t>
+        <w:t>15.000</w:t>
       </w:r>
       <w:r>
         <w:rPr>

</xml_diff>

<commit_message>
add form update for kwitansi
</commit_message>
<xml_diff>
--- a/web/download/KWITANSI-1-196612311989021005.docx
+++ b/web/download/KWITANSI-1-196612311989021005.docx
@@ -549,7 +549,7 @@
                 <w:rFonts w:ascii="Arial" w:hAnsi="Arial"/>
                 <w:highlight w:val="yellow"/>
               </w:rPr>
-              <w:t>1.000</w:t>
+              <w:t>5.000</w:t>
             </w:r>
             <w:r>
               <w:rPr>
@@ -673,7 +673,7 @@
                 <w:highlight w:val="yellow"/>
                 <w:lang w:val="id-ID"/>
               </w:rPr>
-              <w:t>3.000</w:t>
+              <w:t>15.000</w:t>
             </w:r>
             <w:r>
               <w:rPr>
@@ -814,7 +814,7 @@
                 <w:rFonts w:ascii="Arial" w:hAnsi="Arial"/>
                 <w:highlight w:val="yellow"/>
               </w:rPr>
-              <w:t>3.000</w:t>
+              <w:t>15.000</w:t>
             </w:r>
             <w:r>
               <w:rPr>
@@ -1171,7 +1171,7 @@
                 <w:rFonts w:ascii="Arial" w:hAnsi="Arial"/>
                 <w:highlight w:val="yellow"/>
               </w:rPr>
-              <w:t>3.000</w:t>
+              <w:t>15.000</w:t>
             </w:r>
             <w:r>
               <w:rPr>
@@ -1213,7 +1213,7 @@
                 <w:rFonts w:ascii="Arial" w:hAnsi="Arial"/>
                 <w:highlight w:val="yellow"/>
               </w:rPr>
-              <w:t>3.000</w:t>
+              <w:t>15.000</w:t>
             </w:r>
             <w:r>
               <w:rPr>
@@ -1624,7 +1624,7 @@
           <w:rFonts w:ascii="Arial" w:hAnsi="Arial"/>
           <w:highlight w:val="yellow"/>
         </w:rPr>
-        <w:t>3.000</w:t>
+        <w:t>15.000</w:t>
       </w:r>
       <w:r>
         <w:rPr>

</xml_diff>

<commit_message>
add preview spd, todo add preview kwitansi
</commit_message>
<xml_diff>
--- a/web/download/KWITANSI-1-196612311989021005.docx
+++ b/web/download/KWITANSI-1-196612311989021005.docx
@@ -874,7 +874,6 @@
               </w:rPr>
             </w:pPr>
             <w:proofErr w:type="spellStart"/>
-            <w:proofErr w:type="gramStart"/>
             <w:r>
               <w:rPr>
                 <w:rFonts w:ascii="Arial" w:hAnsi="Arial"/>
@@ -888,7 +887,6 @@
               </w:rPr>
               <w:t xml:space="preserve"> :</w:t>
             </w:r>
-            <w:proofErr w:type="gramEnd"/>
             <w:r>
               <w:rPr>
                 <w:rFonts w:ascii="Arial" w:hAnsi="Arial"/>
@@ -896,28 +894,22 @@
               </w:rPr>
               <w:t xml:space="preserve"> </w:t>
             </w:r>
+            <w:bookmarkStart w:id="0" w:name="_GoBack"/>
             <w:r>
               <w:rPr>
                 <w:rFonts w:ascii="Arial" w:hAnsi="Arial"/>
                 <w:i/>
-              </w:rPr>
-              <w:t>?</w:t>
-            </w:r>
-            <w:proofErr w:type="spellStart"/>
+                <w:highlight w:val="yellow"/>
+              </w:rPr>
+              <w:t>Lima Belas Ribu</w:t>
+            </w:r>
+            <w:bookmarkEnd w:id="0"/>
             <w:r>
               <w:rPr>
                 <w:rFonts w:ascii="Arial" w:hAnsi="Arial"/>
                 <w:i/>
               </w:rPr>
-              <w:t>terbilang</w:t>
-            </w:r>
-            <w:proofErr w:type="spellEnd"/>
-            <w:r>
-              <w:rPr>
-                <w:rFonts w:ascii="Arial" w:hAnsi="Arial"/>
-                <w:i/>
-              </w:rPr>
-              <w:t>? Rupiah</w:t>
+              <w:t xml:space="preserve"> Rupiah</w:t>
             </w:r>
           </w:p>
         </w:tc>
@@ -929,7 +921,6 @@
         <w:jc w:val="both"/>
         <w:rPr>
           <w:rFonts w:ascii="Arial" w:hAnsi="Arial"/>
-          <w:lang w:val="es-ES"/>
         </w:rPr>
       </w:pPr>
     </w:p>
@@ -1164,14 +1155,7 @@
                 <w:rFonts w:ascii="Arial" w:hAnsi="Arial"/>
                 <w:highlight w:val="yellow"/>
               </w:rPr>
-              <w:t xml:space="preserve"> </w:t>
-            </w:r>
-            <w:r>
-              <w:rPr>
-                <w:rFonts w:ascii="Arial" w:hAnsi="Arial"/>
-                <w:highlight w:val="yellow"/>
-              </w:rPr>
-              <w:t>15.000</w:t>
+              <w:t xml:space="preserve"> 15.000</w:t>
             </w:r>
             <w:r>
               <w:rPr>
@@ -1633,8 +1617,6 @@
         </w:rPr>
         <w:t>,-</w:t>
       </w:r>
-      <w:bookmarkStart w:id="0" w:name="_GoBack"/>
-      <w:bookmarkEnd w:id="0"/>
     </w:p>
     <w:p>
       <w:pPr>

</xml_diff>